<commit_message>
-added Electronice lab_4 screenshots -added TSPP lection 10
</commit_message>
<xml_diff>
--- a/ТСПП/labs/lab4/Отчет по лб.docx
+++ b/ТСПП/labs/lab4/Отчет по лб.docx
@@ -23,7 +23,6 @@
         <w:adjustRightInd w:val="0"/>
         <w:spacing w:after="0" w:line="360" w:lineRule="auto"/>
         <w:ind w:firstLine="708"/>
-        <w:jc w:val="both"/>
         <w:rPr>
           <w:rFonts w:ascii="Times New Roman" w:hAnsi="Times New Roman" w:cs="Times New Roman"/>
           <w:sz w:val="28"/>
@@ -36,7 +35,7 @@
           <w:sz w:val="28"/>
           <w:szCs w:val="28"/>
         </w:rPr>
-        <w:t>Исследование способов описания классов в языке UML, определения</w:t>
+        <w:t>Исследовать способы моделирования процесса выполнения операций.</w:t>
       </w:r>
     </w:p>
     <w:p>
@@ -45,7 +44,6 @@
         <w:autoSpaceDN w:val="0"/>
         <w:adjustRightInd w:val="0"/>
         <w:spacing w:after="0" w:line="360" w:lineRule="auto"/>
-        <w:jc w:val="both"/>
         <w:rPr>
           <w:rFonts w:ascii="Times New Roman" w:hAnsi="Times New Roman" w:cs="Times New Roman"/>
           <w:sz w:val="28"/>
@@ -58,7 +56,7 @@
           <w:sz w:val="28"/>
           <w:szCs w:val="28"/>
         </w:rPr>
-        <w:t>атрибутов и операций для класса. Изучение видов связей в диаграмме классов, правил описания и использования интерфейсов.</w:t>
+        <w:t>Изучить особенности использования состояний действия, переходов,</w:t>
       </w:r>
     </w:p>
     <w:p>
@@ -73,6 +71,14 @@
           <w:szCs w:val="28"/>
         </w:rPr>
       </w:pPr>
+      <w:r>
+        <w:rPr>
+          <w:rFonts w:ascii="Times New Roman" w:hAnsi="Times New Roman" w:cs="Times New Roman"/>
+          <w:sz w:val="28"/>
+          <w:szCs w:val="28"/>
+        </w:rPr>
+        <w:t>дорожек и объектов.</w:t>
+      </w:r>
     </w:p>
     <w:p>
       <w:pPr>
@@ -146,35 +152,98 @@
         <w:rPr>
           <w:rFonts w:cs="Times New Roman"/>
           <w:szCs w:val="28"/>
-        </w:rPr>
-        <w:t xml:space="preserve">Для каждого </w:t>
+          <w:lang w:val="en-US"/>
+        </w:rPr>
+        <w:t>C</w:t>
       </w:r>
       <w:r>
         <w:rPr>
           <w:rFonts w:cs="Times New Roman"/>
           <w:szCs w:val="28"/>
         </w:rPr>
-        <w:t>выбранного объекта составить диаграмму состояний.</w:t>
+        <w:t>остави</w:t>
+      </w:r>
+      <w:r>
+        <w:rPr>
+          <w:rFonts w:cs="Times New Roman"/>
+          <w:szCs w:val="28"/>
+        </w:rPr>
+        <w:t>ть диаграммы видов деятельности,</w:t>
+      </w:r>
+      <w:r>
+        <w:rPr>
+          <w:rFonts w:cs="Times New Roman"/>
+          <w:szCs w:val="28"/>
+        </w:rPr>
+        <w:t xml:space="preserve"> </w:t>
+      </w:r>
+      <w:r>
+        <w:rPr>
+          <w:rFonts w:cs="Times New Roman"/>
+          <w:szCs w:val="28"/>
+        </w:rPr>
+        <w:t>и</w:t>
+      </w:r>
+      <w:r>
+        <w:rPr>
+          <w:rFonts w:cs="Times New Roman"/>
+          <w:szCs w:val="28"/>
+        </w:rPr>
+        <w:t>спольз</w:t>
+      </w:r>
+      <w:r>
+        <w:rPr>
+          <w:rFonts w:cs="Times New Roman"/>
+          <w:szCs w:val="28"/>
+        </w:rPr>
+        <w:t>уя</w:t>
+      </w:r>
+      <w:r>
+        <w:rPr>
+          <w:rFonts w:cs="Times New Roman"/>
+          <w:szCs w:val="28"/>
+        </w:rPr>
+        <w:t xml:space="preserve"> дорожки для</w:t>
       </w:r>
     </w:p>
     <w:p>
       <w:pPr>
-        <w:rPr>
-          <w:rFonts w:ascii="Times New Roman" w:eastAsiaTheme="majorEastAsia" w:hAnsi="Times New Roman" w:cstheme="majorBidi"/>
+        <w:spacing w:line="360" w:lineRule="auto"/>
+        <w:rPr>
+          <w:rFonts w:ascii="Times New Roman" w:eastAsiaTheme="majorEastAsia" w:hAnsi="Times New Roman" w:cs="Times New Roman"/>
           <w:bCs/>
           <w:sz w:val="28"/>
           <w:szCs w:val="28"/>
         </w:rPr>
       </w:pPr>
       <w:r>
+        <w:rPr>
+          <w:rFonts w:ascii="Times New Roman" w:hAnsi="Times New Roman" w:cs="Times New Roman"/>
+          <w:sz w:val="28"/>
+          <w:szCs w:val="28"/>
+        </w:rPr>
+        <w:t>иллюстрации взаимодействия объектов.</w:t>
+      </w:r>
+      <w:r>
+        <w:rPr>
+          <w:rFonts w:ascii="Times New Roman" w:hAnsi="Times New Roman" w:cs="Times New Roman"/>
+          <w:sz w:val="28"/>
+          <w:szCs w:val="28"/>
+        </w:rPr>
         <w:br w:type="page"/>
       </w:r>
     </w:p>
     <w:p>
       <w:pPr>
         <w:pStyle w:val="1"/>
-      </w:pPr>
-      <w:r>
+        <w:rPr>
+          <w:rFonts w:cs="Times New Roman"/>
+        </w:rPr>
+      </w:pPr>
+      <w:r>
+        <w:rPr>
+          <w:rFonts w:cs="Times New Roman"/>
+        </w:rPr>
         <w:lastRenderedPageBreak/>
         <w:t>ХОД РАБОТЫ</w:t>
       </w:r>
@@ -182,75 +251,222 @@
     <w:p>
       <w:pPr>
         <w:pStyle w:val="a6"/>
-      </w:pPr>
-      <w:r>
+        <w:rPr>
+          <w:rFonts w:cs="Times New Roman"/>
+        </w:rPr>
+      </w:pPr>
+      <w:r>
+        <w:rPr>
+          <w:rFonts w:cs="Times New Roman"/>
+        </w:rPr>
         <w:t>Предметной областью лабораторной работы</w:t>
       </w:r>
       <w:r>
+        <w:rPr>
+          <w:rFonts w:cs="Times New Roman"/>
+        </w:rPr>
         <w:t>,</w:t>
       </w:r>
       <w:r>
+        <w:rPr>
+          <w:rFonts w:cs="Times New Roman"/>
+        </w:rPr>
         <w:t xml:space="preserve"> была выбрана система – </w:t>
       </w:r>
       <w:r>
+        <w:rPr>
+          <w:rFonts w:cs="Times New Roman"/>
+        </w:rPr>
         <w:t>публичный сервис</w:t>
       </w:r>
       <w:r>
+        <w:rPr>
+          <w:rFonts w:cs="Times New Roman"/>
+        </w:rPr>
         <w:t xml:space="preserve"> объявлений. Система предназначена для </w:t>
       </w:r>
       <w:r>
+        <w:rPr>
+          <w:rFonts w:cs="Times New Roman"/>
+        </w:rPr>
         <w:t xml:space="preserve">автоматизации процесса подачи объявлений и </w:t>
       </w:r>
       <w:r>
+        <w:rPr>
+          <w:rFonts w:cs="Times New Roman"/>
+        </w:rPr>
         <w:t xml:space="preserve">предоставления клиентам ряда </w:t>
       </w:r>
       <w:r>
+        <w:rPr>
+          <w:rFonts w:cs="Times New Roman"/>
+        </w:rPr>
         <w:t>услуг.</w:t>
       </w:r>
     </w:p>
     <w:p>
       <w:pPr>
         <w:pStyle w:val="a6"/>
-      </w:pPr>
-      <w:r>
-        <w:t>Для построения диаграммы состояний был выбран объект класса «Объявление».</w:t>
+        <w:rPr>
+          <w:rFonts w:cs="Times New Roman"/>
+        </w:rPr>
+      </w:pPr>
+      <w:r>
+        <w:rPr>
+          <w:rFonts w:cs="Times New Roman"/>
+        </w:rPr>
+        <w:t>Для построения диаграммы состояний был</w:t>
+      </w:r>
+      <w:r>
+        <w:rPr>
+          <w:rFonts w:cs="Times New Roman"/>
+        </w:rPr>
+        <w:t>и</w:t>
+      </w:r>
+      <w:r>
+        <w:rPr>
+          <w:rFonts w:cs="Times New Roman"/>
+        </w:rPr>
+        <w:t xml:space="preserve"> выбран</w:t>
+      </w:r>
+      <w:r>
+        <w:rPr>
+          <w:rFonts w:cs="Times New Roman"/>
+        </w:rPr>
+        <w:t>ы</w:t>
+      </w:r>
+      <w:r>
+        <w:rPr>
+          <w:rFonts w:cs="Times New Roman"/>
+        </w:rPr>
+        <w:t xml:space="preserve"> объект</w:t>
+      </w:r>
+      <w:r>
+        <w:rPr>
+          <w:rFonts w:cs="Times New Roman"/>
+        </w:rPr>
+        <w:t>ы классов</w:t>
+      </w:r>
+      <w:r>
+        <w:rPr>
+          <w:rFonts w:cs="Times New Roman"/>
+        </w:rPr>
+        <w:t xml:space="preserve"> «Объявление»</w:t>
+      </w:r>
+      <w:r>
+        <w:rPr>
+          <w:rFonts w:cs="Times New Roman"/>
+        </w:rPr>
+        <w:t xml:space="preserve"> и «Модератор»</w:t>
+      </w:r>
+      <w:r>
+        <w:rPr>
+          <w:rFonts w:cs="Times New Roman"/>
+        </w:rPr>
+        <w:t>.</w:t>
       </w:r>
     </w:p>
     <w:p>
       <w:pPr>
         <w:pStyle w:val="a6"/>
-      </w:pPr>
-      <w:r>
-        <w:rPr>
+        <w:rPr>
+          <w:rFonts w:cs="Times New Roman"/>
+        </w:rPr>
+      </w:pPr>
+      <w:r>
+        <w:rPr>
+          <w:rFonts w:cs="Times New Roman"/>
           <w:lang w:val="en-US"/>
         </w:rPr>
         <w:t>Ads</w:t>
       </w:r>
       <w:r>
-        <w:t xml:space="preserve"> – </w:t>
-      </w:r>
-      <w:r>
-        <w:t xml:space="preserve">основной класс, отвечающий за хранение и манипуляцию данными </w:t>
-      </w:r>
-      <w:r>
+        <w:rPr>
+          <w:rFonts w:cs="Times New Roman"/>
+        </w:rPr>
+        <w:t xml:space="preserve"> – основной класс, отвечающий за хранение и манипуляцию данными </w:t>
+      </w:r>
+      <w:r>
+        <w:rPr>
+          <w:rFonts w:cs="Times New Roman"/>
+        </w:rPr>
         <w:t>объявлений</w:t>
       </w:r>
       <w:r>
+        <w:rPr>
+          <w:rFonts w:cs="Times New Roman"/>
+        </w:rPr>
         <w:t>.</w:t>
+      </w:r>
+      <w:r>
+        <w:rPr>
+          <w:rFonts w:cs="Times New Roman"/>
+        </w:rPr>
+        <w:t xml:space="preserve"> На диаграмме изображено взаимодействие между классами </w:t>
+      </w:r>
+      <w:r>
+        <w:rPr>
+          <w:rFonts w:cs="Times New Roman"/>
+          <w:lang w:val="en-US"/>
+        </w:rPr>
+        <w:t>Moderator</w:t>
+      </w:r>
+      <w:r>
+        <w:rPr>
+          <w:rFonts w:cs="Times New Roman"/>
+        </w:rPr>
+        <w:t xml:space="preserve">, </w:t>
+      </w:r>
+      <w:r>
+        <w:rPr>
+          <w:rFonts w:cs="Times New Roman"/>
+          <w:lang w:val="en-US"/>
+        </w:rPr>
+        <w:t>ClientOwner</w:t>
+      </w:r>
+      <w:r>
+        <w:rPr>
+          <w:rFonts w:cs="Times New Roman"/>
+        </w:rPr>
+        <w:t xml:space="preserve"> </w:t>
+      </w:r>
+      <w:r>
+        <w:rPr>
+          <w:rFonts w:cs="Times New Roman"/>
+        </w:rPr>
+        <w:t xml:space="preserve">и </w:t>
+      </w:r>
+      <w:r>
+        <w:rPr>
+          <w:rFonts w:cs="Times New Roman"/>
+          <w:lang w:val="en-US"/>
+        </w:rPr>
+        <w:t>ServiceDesk</w:t>
+      </w:r>
+      <w:r>
+        <w:rPr>
+          <w:rFonts w:cs="Times New Roman"/>
+        </w:rPr>
+        <w:t xml:space="preserve"> </w:t>
+      </w:r>
+      <w:r>
+        <w:rPr>
+          <w:rFonts w:cs="Times New Roman"/>
+        </w:rPr>
+        <w:t>в процессе создания и изменения объявления его владельцем.</w:t>
       </w:r>
     </w:p>
     <w:p>
       <w:pPr>
-        <w:jc w:val="center"/>
-        <w:rPr>
-          <w:noProof/>
-          <w:lang w:eastAsia="ru-RU"/>
-        </w:rPr>
-      </w:pPr>
-      <w:r>
-        <w:rPr>
-          <w:noProof/>
-          <w:lang w:eastAsia="ru-RU"/>
+        <w:pStyle w:val="a6"/>
+        <w:rPr>
+          <w:rFonts w:cs="Times New Roman"/>
+          <w:lang w:val="en-US"/>
+        </w:rPr>
+      </w:pPr>
+      <w:r>
+        <w:rPr>
+          <w:rFonts w:cs="Times New Roman"/>
         </w:rPr>
         <w:pict>
           <v:shapetype id="_x0000_t75" coordsize="21600,21600" o:spt="75" o:preferrelative="t" path="m@4@5l@4@11@9@11@9@5xe" filled="f" stroked="f">
@@ -272,11 +488,21 @@
             <v:path o:extrusionok="f" gradientshapeok="t" o:connecttype="rect"/>
             <o:lock v:ext="edit" aspectratio="t"/>
           </v:shapetype>
-          <v:shape id="_x0000_i1025" type="#_x0000_t75" style="width:466.9pt;height:390.55pt">
-            <v:imagedata r:id="rId9" o:title="ActivityDiagram"/>
+          <v:shape id="_x0000_i1025" type="#_x0000_t75" style="width:376.75pt;height:429.8pt">
+            <v:imagedata r:id="rId9" o:title="ActivityDiagram1"/>
           </v:shape>
         </w:pict>
       </w:r>
+    </w:p>
+    <w:p>
+      <w:pPr>
+        <w:jc w:val="center"/>
+        <w:rPr>
+          <w:rFonts w:ascii="Times New Roman" w:hAnsi="Times New Roman" w:cs="Times New Roman"/>
+          <w:noProof/>
+          <w:lang w:val="en-US" w:eastAsia="ru-RU"/>
+        </w:rPr>
+      </w:pPr>
       <w:r>
         <w:rPr>
           <w:rFonts w:ascii="Times New Roman" w:hAnsi="Times New Roman" w:cs="Times New Roman"/>
@@ -300,7 +526,25 @@
           <w:sz w:val="28"/>
           <w:lang w:eastAsia="ru-RU"/>
         </w:rPr>
-        <w:t xml:space="preserve"> состояний для объктов класса «</w:t>
+        <w:t xml:space="preserve"> </w:t>
+      </w:r>
+      <w:r>
+        <w:rPr>
+          <w:rFonts w:ascii="Times New Roman" w:hAnsi="Times New Roman" w:cs="Times New Roman"/>
+          <w:noProof/>
+          <w:sz w:val="28"/>
+          <w:lang w:eastAsia="ru-RU"/>
+        </w:rPr>
+        <w:t>видов деятельности</w:t>
+      </w:r>
+      <w:r>
+        <w:rPr>
+          <w:rFonts w:ascii="Times New Roman" w:hAnsi="Times New Roman" w:cs="Times New Roman"/>
+          <w:noProof/>
+          <w:sz w:val="28"/>
+          <w:lang w:eastAsia="ru-RU"/>
+        </w:rPr>
+        <w:t xml:space="preserve"> для объктов класса «</w:t>
       </w:r>
       <w:r>
         <w:rPr>
@@ -322,17 +566,125 @@
       </w:r>
       <w:r>
         <w:rPr>
+          <w:rFonts w:ascii="Times New Roman" w:hAnsi="Times New Roman" w:cs="Times New Roman"/>
           <w:noProof/>
           <w:lang w:eastAsia="ru-RU"/>
         </w:rPr>
         <w:t xml:space="preserve"> </w:t>
       </w:r>
-      <w:r>
-        <w:rPr>
+    </w:p>
+    <w:p>
+      <w:pPr>
+        <w:ind w:firstLine="708"/>
+        <w:jc w:val="both"/>
+        <w:rPr>
+          <w:rFonts w:ascii="Times New Roman" w:hAnsi="Times New Roman" w:cs="Times New Roman"/>
           <w:noProof/>
+          <w:sz w:val="28"/>
+          <w:szCs w:val="28"/>
           <w:lang w:eastAsia="ru-RU"/>
         </w:rPr>
-        <w:br w:type="page"/>
+      </w:pPr>
+      <w:r>
+        <w:rPr>
+          <w:rFonts w:ascii="Times New Roman" w:hAnsi="Times New Roman" w:cs="Times New Roman"/>
+          <w:noProof/>
+          <w:sz w:val="28"/>
+          <w:szCs w:val="28"/>
+          <w:lang w:val="en-US" w:eastAsia="ru-RU"/>
+        </w:rPr>
+        <w:lastRenderedPageBreak/>
+        <w:t>Moderator</w:t>
+      </w:r>
+      <w:r>
+        <w:rPr>
+          <w:rFonts w:ascii="Times New Roman" w:hAnsi="Times New Roman" w:cs="Times New Roman"/>
+          <w:noProof/>
+          <w:sz w:val="28"/>
+          <w:szCs w:val="28"/>
+          <w:lang w:eastAsia="ru-RU"/>
+        </w:rPr>
+        <w:t xml:space="preserve"> – класс отвечающий за подтверждение корректности объялений, изменения их состояния. На диаграмме изображено взаимодействие объектов </w:t>
+      </w:r>
+      <w:r>
+        <w:rPr>
+          <w:rFonts w:ascii="Times New Roman" w:hAnsi="Times New Roman" w:cs="Times New Roman"/>
+          <w:noProof/>
+          <w:sz w:val="28"/>
+          <w:szCs w:val="28"/>
+          <w:lang w:val="en-US" w:eastAsia="ru-RU"/>
+        </w:rPr>
+        <w:t>Administrator</w:t>
+      </w:r>
+      <w:r>
+        <w:rPr>
+          <w:rFonts w:ascii="Times New Roman" w:hAnsi="Times New Roman" w:cs="Times New Roman"/>
+          <w:noProof/>
+          <w:sz w:val="28"/>
+          <w:szCs w:val="28"/>
+          <w:lang w:eastAsia="ru-RU"/>
+        </w:rPr>
+        <w:t xml:space="preserve"> и </w:t>
+      </w:r>
+      <w:r>
+        <w:rPr>
+          <w:rFonts w:ascii="Times New Roman" w:hAnsi="Times New Roman" w:cs="Times New Roman"/>
+          <w:noProof/>
+          <w:sz w:val="28"/>
+          <w:szCs w:val="28"/>
+          <w:lang w:val="en-US" w:eastAsia="ru-RU"/>
+        </w:rPr>
+        <w:t>Service</w:t>
+      </w:r>
+      <w:r>
+        <w:rPr>
+          <w:rFonts w:ascii="Times New Roman" w:hAnsi="Times New Roman" w:cs="Times New Roman"/>
+          <w:noProof/>
+          <w:sz w:val="28"/>
+          <w:szCs w:val="28"/>
+          <w:lang w:eastAsia="ru-RU"/>
+        </w:rPr>
+        <w:t xml:space="preserve"> </w:t>
+      </w:r>
+      <w:r>
+        <w:rPr>
+          <w:rFonts w:ascii="Times New Roman" w:hAnsi="Times New Roman" w:cs="Times New Roman"/>
+          <w:noProof/>
+          <w:sz w:val="28"/>
+          <w:szCs w:val="28"/>
+          <w:lang w:val="en-US" w:eastAsia="ru-RU"/>
+        </w:rPr>
+        <w:t>Desk</w:t>
+      </w:r>
+      <w:r>
+        <w:rPr>
+          <w:rFonts w:ascii="Times New Roman" w:hAnsi="Times New Roman" w:cs="Times New Roman"/>
+          <w:noProof/>
+          <w:sz w:val="28"/>
+          <w:szCs w:val="28"/>
+          <w:lang w:eastAsia="ru-RU"/>
+        </w:rPr>
+        <w:t xml:space="preserve"> при созданиии и выдаче привелегий объектам класса</w:t>
+      </w:r>
+      <w:r>
+        <w:rPr>
+          <w:rFonts w:ascii="Times New Roman" w:hAnsi="Times New Roman" w:cs="Times New Roman"/>
+          <w:noProof/>
+          <w:sz w:val="28"/>
+          <w:szCs w:val="28"/>
+          <w:lang w:val="en-US" w:eastAsia="ru-RU"/>
+        </w:rPr>
+        <w:t>Moderator</w:t>
+      </w:r>
+      <w:r>
+        <w:rPr>
+          <w:rFonts w:ascii="Times New Roman" w:hAnsi="Times New Roman" w:cs="Times New Roman"/>
+          <w:noProof/>
+          <w:sz w:val="28"/>
+          <w:szCs w:val="28"/>
+          <w:lang w:eastAsia="ru-RU"/>
+        </w:rPr>
+        <w:t>.</w:t>
       </w:r>
     </w:p>
     <w:p>
@@ -343,104 +695,366 @@
           <w:numId w:val="0"/>
         </w:numPr>
         <w:ind w:left="720"/>
-      </w:pPr>
-      <w:r>
-        <w:lastRenderedPageBreak/>
-        <w:t>ВЫВОД</w:t>
+        <w:rPr>
+          <w:rFonts w:cs="Times New Roman"/>
+          <w:lang w:val="en-US"/>
+        </w:rPr>
+      </w:pPr>
+      <w:r>
+        <w:rPr>
+          <w:rFonts w:cs="Times New Roman"/>
+          <w:lang w:val="en-US"/>
+        </w:rPr>
+        <w:pict>
+          <v:shape id="_x0000_i1026" type="#_x0000_t75" style="width:403.65pt;height:493.8pt">
+            <v:imagedata r:id="rId10" o:title="ActivityDiagram2"/>
+          </v:shape>
+        </w:pict>
       </w:r>
     </w:p>
     <w:p>
       <w:pPr>
-        <w:pStyle w:val="a6"/>
-      </w:pPr>
-      <w:r>
-        <w:t xml:space="preserve">В ходе выполнения </w:t>
-      </w:r>
-      <w:r>
-        <w:t xml:space="preserve">данной лабораторной работы </w:t>
-      </w:r>
-      <w:r>
-        <w:t>был про</w:t>
-      </w:r>
-      <w:r>
-        <w:t>веден анализ</w:t>
-      </w:r>
-      <w:r>
-        <w:t xml:space="preserve"> классов</w:t>
-      </w:r>
-      <w:r>
-        <w:t xml:space="preserve"> системы</w:t>
-      </w:r>
-      <w:r>
+        <w:jc w:val="center"/>
+        <w:rPr>
+          <w:rFonts w:ascii="Times New Roman" w:hAnsi="Times New Roman" w:cs="Times New Roman"/>
+          <w:noProof/>
+          <w:lang w:eastAsia="ru-RU"/>
+        </w:rPr>
+      </w:pPr>
+      <w:r>
+        <w:rPr>
+          <w:rFonts w:ascii="Times New Roman" w:hAnsi="Times New Roman" w:cs="Times New Roman"/>
+          <w:sz w:val="28"/>
+        </w:rPr>
+        <w:t>Рисунок</w:t>
+      </w:r>
+      <w:r>
+        <w:rPr>
+          <w:rFonts w:ascii="Times New Roman" w:hAnsi="Times New Roman" w:cs="Times New Roman"/>
+          <w:noProof/>
+          <w:sz w:val="28"/>
+          <w:lang w:eastAsia="ru-RU"/>
+        </w:rPr>
         <w:t xml:space="preserve"> </w:t>
       </w:r>
       <w:r>
-        <w:t>– публичная доска</w:t>
-      </w:r>
-      <w:r>
-        <w:t xml:space="preserve"> объявлений</w:t>
-      </w:r>
-      <w:r>
-        <w:t xml:space="preserve">. </w:t>
-      </w:r>
-      <w:r>
-        <w:t>Для построения диаграммы состояний</w:t>
-      </w:r>
-      <w:r>
-        <w:t xml:space="preserve"> был выбран класс «</w:t>
-      </w:r>
-      <w:r>
-        <w:rPr>
-          <w:lang w:val="en-US"/>
-        </w:rPr>
-        <w:t>Ads</w:t>
-      </w:r>
-      <w:r>
-        <w:t>».</w:t>
+        <w:rPr>
+          <w:rFonts w:ascii="Times New Roman" w:hAnsi="Times New Roman" w:cs="Times New Roman"/>
+          <w:noProof/>
+          <w:sz w:val="28"/>
+          <w:lang w:eastAsia="ru-RU"/>
+        </w:rPr>
+        <w:t>2</w:t>
+      </w:r>
+      <w:r>
+        <w:rPr>
+          <w:rFonts w:ascii="Times New Roman" w:hAnsi="Times New Roman" w:cs="Times New Roman"/>
+          <w:noProof/>
+          <w:sz w:val="28"/>
+          <w:lang w:eastAsia="ru-RU"/>
+        </w:rPr>
+        <w:t xml:space="preserve"> – Диаграмма </w:t>
+      </w:r>
+      <w:r>
+        <w:rPr>
+          <w:rFonts w:ascii="Times New Roman" w:hAnsi="Times New Roman" w:cs="Times New Roman"/>
+          <w:noProof/>
+          <w:sz w:val="28"/>
+          <w:lang w:eastAsia="ru-RU"/>
+        </w:rPr>
+        <w:t>видов деятельности</w:t>
+      </w:r>
+      <w:r>
+        <w:rPr>
+          <w:rFonts w:ascii="Times New Roman" w:hAnsi="Times New Roman" w:cs="Times New Roman"/>
+          <w:noProof/>
+          <w:sz w:val="28"/>
+          <w:lang w:eastAsia="ru-RU"/>
+        </w:rPr>
+        <w:t xml:space="preserve"> для объктов класса «</w:t>
+      </w:r>
+      <w:r>
+        <w:rPr>
+          <w:rFonts w:ascii="Times New Roman" w:hAnsi="Times New Roman" w:cs="Times New Roman"/>
+          <w:noProof/>
+          <w:sz w:val="28"/>
+          <w:lang w:val="en-US" w:eastAsia="ru-RU"/>
+        </w:rPr>
+        <w:t>Moderator</w:t>
+      </w:r>
+      <w:r>
+        <w:rPr>
+          <w:rFonts w:ascii="Times New Roman" w:hAnsi="Times New Roman" w:cs="Times New Roman"/>
+          <w:noProof/>
+          <w:sz w:val="28"/>
+          <w:lang w:eastAsia="ru-RU"/>
+        </w:rPr>
+        <w:t>»</w:t>
+      </w:r>
+      <w:r>
+        <w:rPr>
+          <w:rFonts w:ascii="Times New Roman" w:hAnsi="Times New Roman" w:cs="Times New Roman"/>
+          <w:noProof/>
+          <w:lang w:eastAsia="ru-RU"/>
+        </w:rPr>
+        <w:t xml:space="preserve"> </w:t>
+      </w:r>
+      <w:r>
+        <w:rPr>
+          <w:rFonts w:ascii="Times New Roman" w:hAnsi="Times New Roman" w:cs="Times New Roman"/>
+          <w:noProof/>
+          <w:lang w:eastAsia="ru-RU"/>
+        </w:rPr>
+        <w:br w:type="page"/>
+      </w:r>
+    </w:p>
+    <w:p/>
+    <w:p>
+      <w:pPr>
+        <w:pStyle w:val="1"/>
+        <w:numPr>
+          <w:ilvl w:val="0"/>
+          <w:numId w:val="0"/>
+        </w:numPr>
+        <w:ind w:left="720"/>
+        <w:rPr>
+          <w:rFonts w:cs="Times New Roman"/>
+        </w:rPr>
+      </w:pPr>
+      <w:r>
+        <w:rPr>
+          <w:rFonts w:cs="Times New Roman"/>
+        </w:rPr>
+        <w:t>ВЫВОД</w:t>
       </w:r>
     </w:p>
     <w:p>
       <w:pPr>
         <w:pStyle w:val="a6"/>
-      </w:pPr>
-      <w:r>
+        <w:rPr>
+          <w:rFonts w:cs="Times New Roman"/>
+        </w:rPr>
+      </w:pPr>
+      <w:r>
+        <w:rPr>
+          <w:rFonts w:cs="Times New Roman"/>
+        </w:rPr>
+        <w:t xml:space="preserve">В ходе выполнения </w:t>
+      </w:r>
+      <w:r>
+        <w:rPr>
+          <w:rFonts w:cs="Times New Roman"/>
+        </w:rPr>
+        <w:t xml:space="preserve">данной лабораторной работы </w:t>
+      </w:r>
+      <w:r>
+        <w:rPr>
+          <w:rFonts w:cs="Times New Roman"/>
+        </w:rPr>
+        <w:t>был про</w:t>
+      </w:r>
+      <w:r>
+        <w:rPr>
+          <w:rFonts w:cs="Times New Roman"/>
+        </w:rPr>
+        <w:t>веден анализ</w:t>
+      </w:r>
+      <w:r>
+        <w:rPr>
+          <w:rFonts w:cs="Times New Roman"/>
+        </w:rPr>
+        <w:t xml:space="preserve"> классов</w:t>
+      </w:r>
+      <w:r>
+        <w:rPr>
+          <w:rFonts w:cs="Times New Roman"/>
+        </w:rPr>
+        <w:t xml:space="preserve"> системы</w:t>
+      </w:r>
+      <w:r>
+        <w:rPr>
+          <w:rFonts w:cs="Times New Roman"/>
+        </w:rPr>
+        <w:t xml:space="preserve"> </w:t>
+      </w:r>
+      <w:r>
+        <w:rPr>
+          <w:rFonts w:cs="Times New Roman"/>
+        </w:rPr>
+        <w:t>– публичная доска</w:t>
+      </w:r>
+      <w:r>
+        <w:rPr>
+          <w:rFonts w:cs="Times New Roman"/>
+        </w:rPr>
+        <w:t xml:space="preserve"> объявлений</w:t>
+      </w:r>
+      <w:r>
+        <w:rPr>
+          <w:rFonts w:cs="Times New Roman"/>
+        </w:rPr>
+        <w:t xml:space="preserve">. </w:t>
+      </w:r>
+      <w:r>
+        <w:rPr>
+          <w:rFonts w:cs="Times New Roman"/>
+        </w:rPr>
+        <w:t>Для построения диаграмм видов деятельности</w:t>
+      </w:r>
+      <w:r>
+        <w:rPr>
+          <w:rFonts w:cs="Times New Roman"/>
+        </w:rPr>
+        <w:t xml:space="preserve"> был</w:t>
+      </w:r>
+      <w:r>
+        <w:rPr>
+          <w:rFonts w:cs="Times New Roman"/>
+        </w:rPr>
+        <w:t>и</w:t>
+      </w:r>
+      <w:r>
+        <w:rPr>
+          <w:rFonts w:cs="Times New Roman"/>
+        </w:rPr>
+        <w:t xml:space="preserve"> выбран</w:t>
+      </w:r>
+      <w:r>
+        <w:rPr>
+          <w:rFonts w:cs="Times New Roman"/>
+        </w:rPr>
+        <w:t>ы</w:t>
+      </w:r>
+      <w:r>
+        <w:rPr>
+          <w:rFonts w:cs="Times New Roman"/>
+        </w:rPr>
+        <w:t xml:space="preserve"> класс</w:t>
+      </w:r>
+      <w:r>
+        <w:rPr>
+          <w:rFonts w:cs="Times New Roman"/>
+        </w:rPr>
+        <w:t>ы</w:t>
+      </w:r>
+      <w:r>
+        <w:rPr>
+          <w:rFonts w:cs="Times New Roman"/>
+        </w:rPr>
+        <w:t xml:space="preserve"> «</w:t>
+      </w:r>
+      <w:r>
+        <w:rPr>
+          <w:rFonts w:cs="Times New Roman"/>
+          <w:lang w:val="en-US"/>
+        </w:rPr>
+        <w:t>Ads</w:t>
+      </w:r>
+      <w:r>
+        <w:rPr>
+          <w:rFonts w:cs="Times New Roman"/>
+        </w:rPr>
+        <w:t>»</w:t>
+      </w:r>
+      <w:r>
+        <w:rPr>
+          <w:rFonts w:cs="Times New Roman"/>
+        </w:rPr>
+        <w:t xml:space="preserve"> и</w:t>
+      </w:r>
+      <w:r>
+        <w:rPr>
+          <w:rFonts w:cs="Times New Roman"/>
+        </w:rPr>
+        <w:t xml:space="preserve"> </w:t>
+      </w:r>
+      <w:r>
+        <w:rPr>
+          <w:rFonts w:cs="Times New Roman"/>
+        </w:rPr>
+        <w:t>«</w:t>
+      </w:r>
+      <w:r>
+        <w:rPr>
+          <w:rFonts w:cs="Times New Roman"/>
+          <w:lang w:val="en-US"/>
+        </w:rPr>
+        <w:t>Moderator</w:t>
+      </w:r>
+      <w:r>
+        <w:rPr>
+          <w:rFonts w:cs="Times New Roman"/>
+        </w:rPr>
+        <w:t>»</w:t>
+      </w:r>
+      <w:r>
+        <w:rPr>
+          <w:rFonts w:cs="Times New Roman"/>
+        </w:rPr>
+        <w:t>.</w:t>
+      </w:r>
+    </w:p>
+    <w:p>
+      <w:pPr>
+        <w:pStyle w:val="a6"/>
+        <w:rPr>
+          <w:rFonts w:cs="Times New Roman"/>
+        </w:rPr>
+      </w:pPr>
+      <w:r>
+        <w:rPr>
+          <w:rFonts w:cs="Times New Roman"/>
+        </w:rPr>
         <w:t xml:space="preserve">При </w:t>
       </w:r>
       <w:r>
-        <w:t>построении диаграммы, для описани</w:t>
-      </w:r>
-      <w:proofErr w:type="gramStart"/>
-      <w:r>
-        <w:t>я</w:t>
-      </w:r>
-      <w:r>
-        <w:t>–</w:t>
+        <w:rPr>
+          <w:rFonts w:cs="Times New Roman"/>
+        </w:rPr>
+        <w:t>построении диаграмм,</w:t>
+      </w:r>
+      <w:r>
+        <w:rPr>
+          <w:rFonts w:cs="Times New Roman"/>
+        </w:rPr>
+        <w:t xml:space="preserve"> были использованы элементы для отображения состояния объектов, действий и переходов между ними. Так же</w:t>
+      </w:r>
+      <w:r>
+        <w:rPr>
+          <w:rFonts w:cs="Times New Roman"/>
+        </w:rPr>
+        <w:t xml:space="preserve"> для описания</w:t>
+      </w:r>
+      <w:r>
+        <w:rPr>
+          <w:rFonts w:cs="Times New Roman"/>
+        </w:rPr>
+        <w:t xml:space="preserve"> взаимодействий </w:t>
+      </w:r>
+      <w:r>
+        <w:rPr>
+          <w:rFonts w:cs="Times New Roman"/>
+        </w:rPr>
+        <w:t>объект</w:t>
+      </w:r>
+      <w:r>
+        <w:rPr>
+          <w:rFonts w:cs="Times New Roman"/>
+        </w:rPr>
+        <w:t>ов были использованы дорожки. В результате были построенные необходимые диаграммы.</w:t>
       </w:r>
       <w:bookmarkStart w:id="0" w:name="_GoBack"/>
       <w:bookmarkEnd w:id="0"/>
-      <w:proofErr w:type="gramEnd"/>
-      <w:r>
-        <w:t xml:space="preserve"> состояний объекта</w:t>
-      </w:r>
-      <w:r>
-        <w:t xml:space="preserve"> </w:t>
-      </w:r>
-      <w:r>
-        <w:t>класса «</w:t>
-      </w:r>
-      <w:r>
-        <w:rPr>
-          <w:lang w:val="en-US"/>
-        </w:rPr>
-        <w:t>Ads</w:t>
-      </w:r>
-      <w:r>
-        <w:t>» были использованы триггерные, не триггерные события, а так же сторожевые условия.</w:t>
-      </w:r>
     </w:p>
-    <w:p/>
+    <w:p>
+      <w:pPr>
+        <w:rPr>
+          <w:rFonts w:ascii="Times New Roman" w:hAnsi="Times New Roman" w:cs="Times New Roman"/>
+        </w:rPr>
+      </w:pPr>
+    </w:p>
     <w:sectPr>
-      <w:footerReference w:type="default" r:id="rId10"/>
+      <w:footerReference w:type="default" r:id="rId11"/>
       <w:pgSz w:w="11906" w:h="16838"/>
       <w:pgMar w:top="1134" w:right="850" w:bottom="1134" w:left="1701" w:header="708" w:footer="708" w:gutter="0"/>
       <w:pgNumType w:start="2"/>
@@ -506,7 +1120,7 @@
           <w:rPr>
             <w:noProof/>
           </w:rPr>
-          <w:t>4</w:t>
+          <w:t>5</w:t>
         </w:r>
         <w:r>
           <w:fldChar w:fldCharType="end"/>
@@ -4112,7 +4726,7 @@
 </file>
 
 <file path=customXml/itemProps1.xml><?xml version="1.0" encoding="utf-8"?>
-<ds:datastoreItem xmlns:ds="http://schemas.openxmlformats.org/officeDocument/2006/customXml" ds:itemID="{49DB327C-F808-4970-B733-CA95CD7BA548}">
+<ds:datastoreItem xmlns:ds="http://schemas.openxmlformats.org/officeDocument/2006/customXml" ds:itemID="{EA0CCE19-BFB5-44BE-8C19-FFE648BEF9E3}">
   <ds:schemaRefs>
     <ds:schemaRef ds:uri="http://schemas.openxmlformats.org/officeDocument/2006/bibliography"/>
   </ds:schemaRefs>

</xml_diff>